<commit_message>
add practica tema7 sbd
</commit_message>
<xml_diff>
--- a/SistemasDeBigData/Prácticas/Tema7/Tarea UD7.docx
+++ b/SistemasDeBigData/Prácticas/Tema7/Tarea UD7.docx
@@ -90,6 +90,13 @@
     </w:p>
     <w:sdt>
       <w:sdtPr>
+        <w:rPr>
+          <w:rFonts w:ascii="Trebuchet MS" w:eastAsia="Trebuchet MS" w:hAnsi="Trebuchet MS" w:cs="Trebuchet MS"/>
+          <w:color w:val="auto"/>
+          <w:sz w:val="22"/>
+          <w:szCs w:val="22"/>
+          <w:lang w:eastAsia="en-US"/>
+        </w:rPr>
         <w:id w:val="-1400820953"/>
         <w:docPartObj>
           <w:docPartGallery w:val="Table of Contents"/>
@@ -98,13 +105,8 @@
       </w:sdtPr>
       <w:sdtEndPr>
         <w:rPr>
-          <w:rFonts w:ascii="Trebuchet MS" w:eastAsia="Trebuchet MS" w:hAnsi="Trebuchet MS" w:cs="Trebuchet MS"/>
           <w:b/>
           <w:bCs/>
-          <w:color w:val="auto"/>
-          <w:sz w:val="22"/>
-          <w:szCs w:val="22"/>
-          <w:lang w:eastAsia="en-US"/>
         </w:rPr>
       </w:sdtEndPr>
       <w:sdtContent>
@@ -164,7 +166,7 @@
             </w:rPr>
             <w:fldChar w:fldCharType="separate"/>
           </w:r>
-          <w:hyperlink w:anchor="_Toc190604793" w:history="1">
+          <w:hyperlink w:anchor="_Toc190948720" w:history="1">
             <w:r>
               <w:rPr>
                 <w:rStyle w:val="Hipervnculo"/>
@@ -209,7 +211,7 @@
                 <w:sz w:val="24"/>
                 <w:szCs w:val="24"/>
               </w:rPr>
-              <w:instrText xml:space="preserve"> PAGEREF _Toc190604793 \h </w:instrText>
+              <w:instrText xml:space="preserve"> PAGEREF _Toc190948720 \h </w:instrText>
             </w:r>
             <w:r>
               <w:rPr>
@@ -263,7 +265,7 @@
               <w:lang w:eastAsia="es-ES"/>
             </w:rPr>
           </w:pPr>
-          <w:hyperlink w:anchor="_Toc190604794" w:history="1">
+          <w:hyperlink w:anchor="_Toc190948721" w:history="1">
             <w:r>
               <w:rPr>
                 <w:rStyle w:val="Hipervnculo"/>
@@ -556,7 +558,7 @@
                 <w:sz w:val="24"/>
                 <w:szCs w:val="24"/>
               </w:rPr>
-              <w:instrText xml:space="preserve"> PAGEREF _Toc190604794 \h </w:instrText>
+              <w:instrText xml:space="preserve"> PAGEREF _Toc190948721 \h </w:instrText>
             </w:r>
             <w:r>
               <w:rPr>
@@ -610,7 +612,7 @@
               <w:lang w:eastAsia="es-ES"/>
             </w:rPr>
           </w:pPr>
-          <w:hyperlink w:anchor="_Toc190604795" w:history="1">
+          <w:hyperlink w:anchor="_Toc190948722" w:history="1">
             <w:r>
               <w:rPr>
                 <w:rStyle w:val="Hipervnculo"/>
@@ -1053,7 +1055,7 @@
                 <w:sz w:val="24"/>
                 <w:szCs w:val="24"/>
               </w:rPr>
-              <w:instrText xml:space="preserve"> PAGEREF _Toc190604795 \h </w:instrText>
+              <w:instrText xml:space="preserve"> PAGEREF _Toc190948722 \h </w:instrText>
             </w:r>
             <w:r>
               <w:rPr>
@@ -1107,7 +1109,7 @@
               <w:lang w:eastAsia="es-ES"/>
             </w:rPr>
           </w:pPr>
-          <w:hyperlink w:anchor="_Toc190604796" w:history="1">
+          <w:hyperlink w:anchor="_Toc190948723" w:history="1">
             <w:r>
               <w:rPr>
                 <w:rStyle w:val="Hipervnculo"/>
@@ -1390,7 +1392,7 @@
                 <w:sz w:val="24"/>
                 <w:szCs w:val="24"/>
               </w:rPr>
-              <w:instrText xml:space="preserve"> PAGEREF _Toc190604796 \h </w:instrText>
+              <w:instrText xml:space="preserve"> PAGEREF _Toc190948723 \h </w:instrText>
             </w:r>
             <w:r>
               <w:rPr>
@@ -1416,7 +1418,7 @@
                 <w:sz w:val="24"/>
                 <w:szCs w:val="24"/>
               </w:rPr>
-              <w:t>3</w:t>
+              <w:t>4</w:t>
             </w:r>
             <w:r>
               <w:rPr>
@@ -1443,7 +1445,7 @@
               <w:lang w:eastAsia="es-ES"/>
             </w:rPr>
           </w:pPr>
-          <w:hyperlink w:anchor="_Toc190604797" w:history="1">
+          <w:hyperlink w:anchor="_Toc190948724" w:history="1">
             <w:r>
               <w:rPr>
                 <w:rStyle w:val="Hipervnculo"/>
@@ -1499,7 +1501,7 @@
                 <w:sz w:val="24"/>
                 <w:szCs w:val="24"/>
               </w:rPr>
-              <w:instrText xml:space="preserve"> PAGEREF _Toc190604797 \h </w:instrText>
+              <w:instrText xml:space="preserve"> PAGEREF _Toc190948724 \h </w:instrText>
             </w:r>
             <w:r>
               <w:rPr>
@@ -1553,7 +1555,7 @@
               <w:lang w:eastAsia="es-ES"/>
             </w:rPr>
           </w:pPr>
-          <w:hyperlink w:anchor="_Toc190604798" w:history="1">
+          <w:hyperlink w:anchor="_Toc190948725" w:history="1">
             <w:r>
               <w:rPr>
                 <w:rStyle w:val="Hipervnculo"/>
@@ -1608,7 +1610,7 @@
                 <w:sz w:val="24"/>
                 <w:szCs w:val="24"/>
               </w:rPr>
-              <w:instrText xml:space="preserve"> PAGEREF _Toc190604798 \h </w:instrText>
+              <w:instrText xml:space="preserve"> PAGEREF _Toc190948725 \h </w:instrText>
             </w:r>
             <w:r>
               <w:rPr>
@@ -1662,7 +1664,7 @@
               <w:lang w:eastAsia="es-ES"/>
             </w:rPr>
           </w:pPr>
-          <w:hyperlink w:anchor="_Toc190604799" w:history="1">
+          <w:hyperlink w:anchor="_Toc190948726" w:history="1">
             <w:r>
               <w:rPr>
                 <w:rStyle w:val="Hipervnculo"/>
@@ -1717,7 +1719,7 @@
                 <w:sz w:val="24"/>
                 <w:szCs w:val="24"/>
               </w:rPr>
-              <w:instrText xml:space="preserve"> PAGEREF _Toc190604799 \h </w:instrText>
+              <w:instrText xml:space="preserve"> PAGEREF _Toc190948726 \h </w:instrText>
             </w:r>
             <w:r>
               <w:rPr>
@@ -1743,7 +1745,7 @@
                 <w:sz w:val="24"/>
                 <w:szCs w:val="24"/>
               </w:rPr>
-              <w:t>4</w:t>
+              <w:t>5</w:t>
             </w:r>
             <w:r>
               <w:rPr>
@@ -1771,7 +1773,7 @@
               <w:lang w:eastAsia="es-ES"/>
             </w:rPr>
           </w:pPr>
-          <w:hyperlink w:anchor="_Toc190604800" w:history="1">
+          <w:hyperlink w:anchor="_Toc190948727" w:history="1">
             <w:r>
               <w:rPr>
                 <w:rStyle w:val="Hipervnculo"/>
@@ -1826,7 +1828,7 @@
                 <w:sz w:val="24"/>
                 <w:szCs w:val="24"/>
               </w:rPr>
-              <w:instrText xml:space="preserve"> PAGEREF _Toc190604800 \h </w:instrText>
+              <w:instrText xml:space="preserve"> PAGEREF _Toc190948727 \h </w:instrText>
             </w:r>
             <w:r>
               <w:rPr>
@@ -1852,7 +1854,7 @@
                 <w:sz w:val="24"/>
                 <w:szCs w:val="24"/>
               </w:rPr>
-              <w:t>4</w:t>
+              <w:t>5</w:t>
             </w:r>
             <w:r>
               <w:rPr>
@@ -1880,7 +1882,7 @@
               <w:lang w:eastAsia="es-ES"/>
             </w:rPr>
           </w:pPr>
-          <w:hyperlink w:anchor="_Toc190604801" w:history="1">
+          <w:hyperlink w:anchor="_Toc190948728" w:history="1">
             <w:r>
               <w:rPr>
                 <w:rStyle w:val="Hipervnculo"/>
@@ -1935,7 +1937,7 @@
                 <w:sz w:val="24"/>
                 <w:szCs w:val="24"/>
               </w:rPr>
-              <w:instrText xml:space="preserve"> PAGEREF _Toc190604801 \h </w:instrText>
+              <w:instrText xml:space="preserve"> PAGEREF _Toc190948728 \h </w:instrText>
             </w:r>
             <w:r>
               <w:rPr>
@@ -1961,7 +1963,7 @@
                 <w:sz w:val="24"/>
                 <w:szCs w:val="24"/>
               </w:rPr>
-              <w:t>4</w:t>
+              <w:t>6</w:t>
             </w:r>
             <w:r>
               <w:rPr>
@@ -2010,7 +2012,7 @@
         <w:pStyle w:val="Ttulo1"/>
         <w:ind w:left="0" w:firstLine="0"/>
       </w:pPr>
-      <w:bookmarkStart w:id="0" w:name="_Toc190604793"/>
+      <w:bookmarkStart w:id="0" w:name="_Toc190948720"/>
       <w:r>
         <w:lastRenderedPageBreak/>
         <w:t xml:space="preserve">Investigación </w:t>
@@ -2031,7 +2033,7 @@
           <w:numId w:val="8"/>
         </w:numPr>
       </w:pPr>
-      <w:bookmarkStart w:id="1" w:name="_Toc190604794"/>
+      <w:bookmarkStart w:id="1" w:name="_Toc190948721"/>
       <w:r>
         <w:t>Explica</w:t>
       </w:r>
@@ -2195,14 +2197,7 @@
           <w:sz w:val="24"/>
           <w:szCs w:val="24"/>
         </w:rPr>
-        <w:t>es un enfoque analítico que utiliza datos históricos y actuales para predecir eventos futuros o tendencias</w:t>
-      </w:r>
-      <w:r>
-        <w:rPr>
-          <w:sz w:val="24"/>
-          <w:szCs w:val="24"/>
-        </w:rPr>
-        <w:t>.</w:t>
+        <w:t>es un enfoque analítico que utiliza datos históricos y actuales para predecir eventos futuros o tendencias.</w:t>
       </w:r>
       <w:r>
         <w:rPr>
@@ -2210,12 +2205,6 @@
           <w:szCs w:val="24"/>
         </w:rPr>
         <w:br/>
-      </w:r>
-      <w:r>
-        <w:rPr>
-          <w:sz w:val="24"/>
-          <w:szCs w:val="24"/>
-        </w:rPr>
         <w:t xml:space="preserve">La </w:t>
       </w:r>
       <w:r>
@@ -2243,7 +2232,7 @@
           <w:numId w:val="8"/>
         </w:numPr>
       </w:pPr>
-      <w:bookmarkStart w:id="2" w:name="_Toc190604795"/>
+      <w:bookmarkStart w:id="2" w:name="_Toc190948722"/>
       <w:r>
         <w:t>Describe</w:t>
       </w:r>
@@ -2568,17 +2557,7 @@
           <w:sz w:val="24"/>
           <w:szCs w:val="24"/>
         </w:rPr>
-        <w:t>Regresión logística</w:t>
-      </w:r>
-      <w:r>
-        <w:rPr>
-          <w:b/>
-          <w:bCs/>
-          <w:spacing w:val="-6"/>
-          <w:sz w:val="24"/>
-          <w:szCs w:val="24"/>
-        </w:rPr>
-        <w:t>:</w:t>
+        <w:t>Regresión logística:</w:t>
       </w:r>
     </w:p>
     <w:p>
@@ -2641,17 +2620,7 @@
           <w:sz w:val="24"/>
           <w:szCs w:val="24"/>
         </w:rPr>
-        <w:t>Redes neuronales</w:t>
-      </w:r>
-      <w:r>
-        <w:rPr>
-          <w:b/>
-          <w:bCs/>
-          <w:spacing w:val="-6"/>
-          <w:sz w:val="24"/>
-          <w:szCs w:val="24"/>
-        </w:rPr>
-        <w:t xml:space="preserve">: </w:t>
+        <w:t xml:space="preserve">Redes neuronales: </w:t>
       </w:r>
     </w:p>
     <w:p>
@@ -2796,7 +2765,7 @@
           <w:numId w:val="8"/>
         </w:numPr>
       </w:pPr>
-      <w:bookmarkStart w:id="3" w:name="_Toc190604796"/>
+      <w:bookmarkStart w:id="3" w:name="_Toc190948723"/>
       <w:r>
         <w:lastRenderedPageBreak/>
         <w:t>Investiga</w:t>
@@ -2808,10 +2777,7 @@
         <w:t xml:space="preserve"> </w:t>
       </w:r>
       <w:r>
-        <w:t>c</w:t>
-      </w:r>
-      <w:r>
-        <w:t>asos</w:t>
+        <w:t>casos</w:t>
       </w:r>
       <w:r>
         <w:rPr>
@@ -3182,18 +3148,12 @@
         <w:spacing w:before="170"/>
         <w:ind w:left="0" w:firstLine="0"/>
       </w:pPr>
-      <w:bookmarkStart w:id="4" w:name="_Toc190604797"/>
+      <w:bookmarkStart w:id="4" w:name="_Toc190948724"/>
       <w:r>
         <w:rPr>
           <w:spacing w:val="-2"/>
         </w:rPr>
-        <w:t>A</w:t>
-      </w:r>
-      <w:r>
-        <w:rPr>
-          <w:spacing w:val="-2"/>
-        </w:rPr>
-        <w:t>plicación</w:t>
+        <w:t>Aplicación</w:t>
       </w:r>
       <w:r>
         <w:rPr>
@@ -3217,48 +3177,9 @@
           <w:numId w:val="8"/>
         </w:numPr>
       </w:pPr>
-      <w:bookmarkStart w:id="5" w:name="_Toc190604798"/>
-      <w:r>
-        <w:t>Elige</w:t>
-      </w:r>
-      <w:r>
-        <w:t xml:space="preserve"> </w:t>
-      </w:r>
-      <w:r>
-        <w:t>un</w:t>
-      </w:r>
-      <w:r>
-        <w:t xml:space="preserve"> </w:t>
-      </w:r>
-      <w:r>
-        <w:t>conjunto</w:t>
-      </w:r>
-      <w:r>
-        <w:t xml:space="preserve"> </w:t>
-      </w:r>
-      <w:r>
-        <w:t>de</w:t>
-      </w:r>
-      <w:r>
-        <w:t xml:space="preserve"> </w:t>
-      </w:r>
-      <w:r>
-        <w:t>datos</w:t>
-      </w:r>
-      <w:r>
-        <w:t xml:space="preserve"> </w:t>
-      </w:r>
-      <w:r>
-        <w:t>abierto</w:t>
-      </w:r>
-      <w:r>
-        <w:t xml:space="preserve"> </w:t>
-      </w:r>
-      <w:r>
-        <w:t>(ejemplo:</w:t>
-      </w:r>
-      <w:r>
-        <w:t xml:space="preserve"> </w:t>
+      <w:bookmarkStart w:id="5" w:name="_Toc190948725"/>
+      <w:r>
+        <w:t xml:space="preserve">Elige un conjunto de datos abierto (ejemplo: </w:t>
       </w:r>
       <w:proofErr w:type="spellStart"/>
       <w:r>
@@ -3266,19 +3187,7 @@
       </w:r>
       <w:proofErr w:type="spellEnd"/>
       <w:r>
-        <w:t>,</w:t>
-      </w:r>
-      <w:r>
-        <w:t xml:space="preserve"> </w:t>
-      </w:r>
-      <w:r>
-        <w:t>UCI</w:t>
-      </w:r>
-      <w:r>
-        <w:t xml:space="preserve"> </w:t>
-      </w:r>
-      <w:r>
-        <w:t xml:space="preserve">Machine </w:t>
+        <w:t xml:space="preserve">, UCI Machine </w:t>
       </w:r>
       <w:proofErr w:type="spellStart"/>
       <w:r>
@@ -3298,6 +3207,89 @@
       </w:r>
       <w:bookmarkEnd w:id="5"/>
     </w:p>
+    <w:p/>
+    <w:p>
+      <w:pPr>
+        <w:rPr>
+          <w:sz w:val="24"/>
+          <w:szCs w:val="24"/>
+        </w:rPr>
+      </w:pPr>
+      <w:r>
+        <w:rPr>
+          <w:sz w:val="24"/>
+          <w:szCs w:val="24"/>
+        </w:rPr>
+        <w:t xml:space="preserve">Elegimos un </w:t>
+      </w:r>
+      <w:proofErr w:type="spellStart"/>
+      <w:r>
+        <w:rPr>
+          <w:sz w:val="24"/>
+          <w:szCs w:val="24"/>
+        </w:rPr>
+        <w:t>dataset</w:t>
+      </w:r>
+      <w:proofErr w:type="spellEnd"/>
+      <w:r>
+        <w:rPr>
+          <w:sz w:val="24"/>
+          <w:szCs w:val="24"/>
+        </w:rPr>
+        <w:t xml:space="preserve"> sobre las precipitaciones de las regiones de España de 2021</w:t>
+      </w:r>
+      <w:r>
+        <w:rPr>
+          <w:sz w:val="24"/>
+          <w:szCs w:val="24"/>
+        </w:rPr>
+        <w:t>, de enero a diciembre y una columna Anual</w:t>
+      </w:r>
+      <w:r>
+        <w:rPr>
+          <w:sz w:val="24"/>
+          <w:szCs w:val="24"/>
+        </w:rPr>
+        <w:t>.</w:t>
+      </w:r>
+    </w:p>
+    <w:p>
+      <w:pPr>
+        <w:rPr>
+          <w:sz w:val="24"/>
+          <w:szCs w:val="24"/>
+        </w:rPr>
+      </w:pPr>
+      <w:r>
+        <w:rPr>
+          <w:sz w:val="24"/>
+          <w:szCs w:val="24"/>
+        </w:rPr>
+        <w:t xml:space="preserve">Puedes verlo </w:t>
+      </w:r>
+      <w:hyperlink r:id="rId9" w:history="1">
+        <w:r>
+          <w:rPr>
+            <w:rStyle w:val="Hipervnculo"/>
+            <w:sz w:val="24"/>
+            <w:szCs w:val="24"/>
+          </w:rPr>
+          <w:t>pinchando aquí</w:t>
+        </w:r>
+      </w:hyperlink>
+      <w:r>
+        <w:rPr>
+          <w:sz w:val="24"/>
+          <w:szCs w:val="24"/>
+        </w:rPr>
+        <w:t>, o en el archivo adjunto a la práctica.</w:t>
+      </w:r>
+    </w:p>
+    <w:p/>
+    <w:p/>
+    <w:p/>
+    <w:p/>
+    <w:p/>
     <w:p/>
     <w:p/>
     <w:p>
@@ -3308,65 +3300,13 @@
           <w:numId w:val="8"/>
         </w:numPr>
       </w:pPr>
-      <w:bookmarkStart w:id="6" w:name="_Toc190604799"/>
-      <w:r>
-        <w:t>Preprocesa</w:t>
-      </w:r>
-      <w:r>
-        <w:t xml:space="preserve"> </w:t>
-      </w:r>
-      <w:r>
-        <w:t>los</w:t>
-      </w:r>
-      <w:r>
-        <w:t xml:space="preserve"> </w:t>
-      </w:r>
-      <w:r>
-        <w:t>datos</w:t>
-      </w:r>
-      <w:r>
-        <w:t xml:space="preserve"> </w:t>
-      </w:r>
-      <w:r>
-        <w:t>(limpieza,</w:t>
-      </w:r>
-      <w:r>
-        <w:t xml:space="preserve"> </w:t>
-      </w:r>
-      <w:r>
-        <w:t>transformación</w:t>
-      </w:r>
-      <w:r>
-        <w:t xml:space="preserve"> </w:t>
-      </w:r>
-      <w:r>
-        <w:t>y</w:t>
-      </w:r>
-      <w:r>
-        <w:t xml:space="preserve"> </w:t>
-      </w:r>
-      <w:r>
-        <w:t>reducción</w:t>
-      </w:r>
-      <w:r>
-        <w:t xml:space="preserve"> </w:t>
-      </w:r>
-      <w:r>
-        <w:t>si</w:t>
-      </w:r>
-      <w:r>
-        <w:t xml:space="preserve"> </w:t>
-      </w:r>
-      <w:r>
-        <w:t xml:space="preserve">es </w:t>
-      </w:r>
-      <w:r>
-        <w:t>necesario).</w:t>
+      <w:bookmarkStart w:id="6" w:name="_Toc190948726"/>
+      <w:r>
+        <w:lastRenderedPageBreak/>
+        <w:t>Preprocesa los datos (limpieza, transformación y reducción si es necesario).</w:t>
       </w:r>
       <w:bookmarkEnd w:id="6"/>
     </w:p>
-    <w:p/>
-    <w:p/>
     <w:p>
       <w:pPr>
         <w:pStyle w:val="Ttulo2"/>
@@ -3375,99 +3315,9 @@
           <w:numId w:val="8"/>
         </w:numPr>
       </w:pPr>
-      <w:bookmarkStart w:id="7" w:name="_Toc190604800"/>
-      <w:r>
-        <w:t>Implementa</w:t>
-      </w:r>
-      <w:r>
-        <w:t xml:space="preserve"> </w:t>
-      </w:r>
-      <w:r>
-        <w:t>un</w:t>
-      </w:r>
-      <w:r>
-        <w:t xml:space="preserve"> </w:t>
-      </w:r>
-      <w:r>
-        <w:t>modelo</w:t>
-      </w:r>
-      <w:r>
-        <w:t xml:space="preserve"> </w:t>
-      </w:r>
-      <w:r>
-        <w:t>de</w:t>
-      </w:r>
-      <w:r>
-        <w:t xml:space="preserve"> </w:t>
-      </w:r>
-      <w:r>
-        <w:t>análisis</w:t>
-      </w:r>
-      <w:r>
-        <w:t xml:space="preserve"> </w:t>
-      </w:r>
-      <w:r>
-        <w:t>predictivo</w:t>
-      </w:r>
-      <w:r>
-        <w:t xml:space="preserve"> </w:t>
-      </w:r>
-      <w:r>
-        <w:t>usando</w:t>
-      </w:r>
-      <w:r>
-        <w:t xml:space="preserve"> </w:t>
-      </w:r>
-      <w:r>
-        <w:t>Python</w:t>
-      </w:r>
-      <w:r>
-        <w:t xml:space="preserve"> </w:t>
-      </w:r>
-      <w:r>
-        <w:t>y</w:t>
-      </w:r>
-      <w:r>
-        <w:t xml:space="preserve"> </w:t>
-      </w:r>
-      <w:r>
-        <w:t xml:space="preserve">una </w:t>
-      </w:r>
-      <w:r>
-        <w:t>herramienta</w:t>
-      </w:r>
-      <w:r>
-        <w:t xml:space="preserve"> </w:t>
-      </w:r>
-      <w:r>
-        <w:t>de</w:t>
-      </w:r>
-      <w:r>
-        <w:t xml:space="preserve"> </w:t>
-      </w:r>
-      <w:r>
-        <w:t>minería</w:t>
-      </w:r>
-      <w:r>
-        <w:t xml:space="preserve"> </w:t>
-      </w:r>
-      <w:r>
-        <w:t>de</w:t>
-      </w:r>
-      <w:r>
-        <w:t xml:space="preserve"> </w:t>
-      </w:r>
-      <w:r>
-        <w:t>datos</w:t>
-      </w:r>
-      <w:r>
-        <w:t xml:space="preserve"> </w:t>
-      </w:r>
-      <w:r>
-        <w:t>como</w:t>
-      </w:r>
-      <w:r>
-        <w:t xml:space="preserve"> </w:t>
+      <w:bookmarkStart w:id="7" w:name="_Toc190948727"/>
+      <w:r>
+        <w:t xml:space="preserve">Implementa un modelo de análisis predictivo usando Python y una herramienta de minería de datos como </w:t>
       </w:r>
       <w:proofErr w:type="spellStart"/>
       <w:r>
@@ -3475,10 +3325,7 @@
       </w:r>
       <w:proofErr w:type="spellEnd"/>
       <w:r>
-        <w:t>,</w:t>
-      </w:r>
-      <w:r>
-        <w:t xml:space="preserve"> </w:t>
+        <w:t xml:space="preserve">, </w:t>
       </w:r>
       <w:proofErr w:type="spellStart"/>
       <w:r>
@@ -3486,10 +3333,7 @@
       </w:r>
       <w:proofErr w:type="spellEnd"/>
       <w:r>
-        <w:t xml:space="preserve"> </w:t>
-      </w:r>
-      <w:r>
-        <w:t xml:space="preserve">o </w:t>
+        <w:t xml:space="preserve"> o </w:t>
       </w:r>
       <w:proofErr w:type="spellStart"/>
       <w:r>
@@ -3502,7 +3346,93 @@
       <w:bookmarkEnd w:id="7"/>
     </w:p>
     <w:p/>
-    <w:p/>
+    <w:p>
+      <w:r>
+        <w:rPr>
+          <w:noProof/>
+        </w:rPr>
+        <w:drawing>
+          <wp:inline distT="0" distB="0" distL="0" distR="0" wp14:anchorId="28CCBDF2" wp14:editId="086744FF">
+            <wp:extent cx="5403850" cy="4234180"/>
+            <wp:effectExtent l="0" t="0" r="6350" b="0"/>
+            <wp:docPr id="3" name="Imagen 3"/>
+            <wp:cNvGraphicFramePr>
+              <a:graphicFrameLocks xmlns:a="http://schemas.openxmlformats.org/drawingml/2006/main" noChangeAspect="1"/>
+            </wp:cNvGraphicFramePr>
+            <a:graphic xmlns:a="http://schemas.openxmlformats.org/drawingml/2006/main">
+              <a:graphicData uri="http://schemas.openxmlformats.org/drawingml/2006/picture">
+                <pic:pic xmlns:pic="http://schemas.openxmlformats.org/drawingml/2006/picture">
+                  <pic:nvPicPr>
+                    <pic:cNvPr id="1" name=""/>
+                    <pic:cNvPicPr/>
+                  </pic:nvPicPr>
+                  <pic:blipFill>
+                    <a:blip r:embed="rId10"/>
+                    <a:stretch>
+                      <a:fillRect/>
+                    </a:stretch>
+                  </pic:blipFill>
+                  <pic:spPr>
+                    <a:xfrm>
+                      <a:off x="0" y="0"/>
+                      <a:ext cx="5403850" cy="4234180"/>
+                    </a:xfrm>
+                    <a:prstGeom prst="rect">
+                      <a:avLst/>
+                    </a:prstGeom>
+                  </pic:spPr>
+                </pic:pic>
+              </a:graphicData>
+            </a:graphic>
+          </wp:inline>
+        </w:drawing>
+      </w:r>
+    </w:p>
+    <w:p>
+      <w:pPr>
+        <w:rPr>
+          <w:sz w:val="24"/>
+          <w:szCs w:val="24"/>
+        </w:rPr>
+      </w:pPr>
+      <w:r>
+        <w:rPr>
+          <w:sz w:val="24"/>
+          <w:szCs w:val="24"/>
+        </w:rPr>
+        <w:t>Cargamos los datos, preprocesamos y seleccionamos lo relevante.</w:t>
+      </w:r>
+    </w:p>
+    <w:p>
+      <w:pPr>
+        <w:rPr>
+          <w:sz w:val="24"/>
+          <w:szCs w:val="24"/>
+        </w:rPr>
+      </w:pPr>
+      <w:r>
+        <w:rPr>
+          <w:sz w:val="24"/>
+          <w:szCs w:val="24"/>
+        </w:rPr>
+        <w:t>Posteriormente, dividimos los datos y entrenamos un modelo.</w:t>
+      </w:r>
+    </w:p>
+    <w:p>
+      <w:pPr>
+        <w:rPr>
+          <w:sz w:val="24"/>
+          <w:szCs w:val="24"/>
+        </w:rPr>
+      </w:pPr>
+      <w:r>
+        <w:rPr>
+          <w:sz w:val="24"/>
+          <w:szCs w:val="24"/>
+        </w:rPr>
+        <w:t>Luego, hacemos predicciones y lo evaluamos mostrando finalmente los resultados.</w:t>
+      </w:r>
+    </w:p>
     <w:p>
       <w:pPr>
         <w:pStyle w:val="Ttulo2"/>
@@ -3511,57 +3441,10 @@
           <w:numId w:val="8"/>
         </w:numPr>
       </w:pPr>
-      <w:bookmarkStart w:id="8" w:name="_Toc190604801"/>
-      <w:r>
-        <w:t>Evalúa</w:t>
-      </w:r>
-      <w:r>
-        <w:t xml:space="preserve"> </w:t>
-      </w:r>
-      <w:r>
-        <w:t>el</w:t>
-      </w:r>
-      <w:r>
-        <w:t xml:space="preserve"> </w:t>
-      </w:r>
-      <w:r>
-        <w:t>rendimiento</w:t>
-      </w:r>
-      <w:r>
-        <w:t xml:space="preserve"> </w:t>
-      </w:r>
-      <w:r>
-        <w:t>del</w:t>
-      </w:r>
-      <w:r>
-        <w:t xml:space="preserve"> </w:t>
-      </w:r>
-      <w:r>
-        <w:t>modelo</w:t>
-      </w:r>
-      <w:r>
-        <w:t xml:space="preserve"> </w:t>
-      </w:r>
-      <w:r>
-        <w:t>con</w:t>
-      </w:r>
-      <w:r>
-        <w:t xml:space="preserve"> </w:t>
-      </w:r>
-      <w:r>
-        <w:t>métricas</w:t>
-      </w:r>
-      <w:r>
-        <w:t xml:space="preserve"> </w:t>
-      </w:r>
-      <w:r>
-        <w:t xml:space="preserve">adecuadas </w:t>
-      </w:r>
-      <w:r>
-        <w:t>(precisión,</w:t>
-      </w:r>
-      <w:r>
-        <w:t xml:space="preserve"> </w:t>
+      <w:bookmarkStart w:id="8" w:name="_Toc190948728"/>
+      <w:r>
+        <w:lastRenderedPageBreak/>
+        <w:t xml:space="preserve">Evalúa el rendimiento del modelo con métricas adecuadas (precisión, </w:t>
       </w:r>
       <w:proofErr w:type="spellStart"/>
       <w:r>
@@ -3569,17 +3452,67 @@
       </w:r>
       <w:proofErr w:type="spellEnd"/>
       <w:r>
-        <w:t>,</w:t>
-      </w:r>
-      <w:r>
-        <w:t xml:space="preserve"> </w:t>
-      </w:r>
-      <w:r>
-        <w:t>F1-score).</w:t>
+        <w:t>, F1-score).</w:t>
       </w:r>
       <w:bookmarkEnd w:id="8"/>
     </w:p>
-    <w:p/>
+    <w:p>
+      <w:r>
+        <w:rPr>
+          <w:noProof/>
+        </w:rPr>
+        <w:drawing>
+          <wp:inline distT="0" distB="0" distL="0" distR="0" wp14:anchorId="128BD9A4" wp14:editId="20B2FB9B">
+            <wp:extent cx="5403850" cy="4528185"/>
+            <wp:effectExtent l="0" t="0" r="6350" b="5715"/>
+            <wp:docPr id="1" name="Imagen 1"/>
+            <wp:cNvGraphicFramePr>
+              <a:graphicFrameLocks xmlns:a="http://schemas.openxmlformats.org/drawingml/2006/main" noChangeAspect="1"/>
+            </wp:cNvGraphicFramePr>
+            <a:graphic xmlns:a="http://schemas.openxmlformats.org/drawingml/2006/main">
+              <a:graphicData uri="http://schemas.openxmlformats.org/drawingml/2006/picture">
+                <pic:pic xmlns:pic="http://schemas.openxmlformats.org/drawingml/2006/picture">
+                  <pic:nvPicPr>
+                    <pic:cNvPr id="1" name=""/>
+                    <pic:cNvPicPr/>
+                  </pic:nvPicPr>
+                  <pic:blipFill>
+                    <a:blip r:embed="rId11"/>
+                    <a:stretch>
+                      <a:fillRect/>
+                    </a:stretch>
+                  </pic:blipFill>
+                  <pic:spPr>
+                    <a:xfrm>
+                      <a:off x="0" y="0"/>
+                      <a:ext cx="5403850" cy="4528185"/>
+                    </a:xfrm>
+                    <a:prstGeom prst="rect">
+                      <a:avLst/>
+                    </a:prstGeom>
+                  </pic:spPr>
+                </pic:pic>
+              </a:graphicData>
+            </a:graphic>
+          </wp:inline>
+        </w:drawing>
+      </w:r>
+    </w:p>
+    <w:p>
+      <w:pPr>
+        <w:rPr>
+          <w:sz w:val="24"/>
+          <w:szCs w:val="24"/>
+        </w:rPr>
+      </w:pPr>
+      <w:r>
+        <w:rPr>
+          <w:sz w:val="24"/>
+          <w:szCs w:val="24"/>
+        </w:rPr>
+        <w:t>Al ejecutar, nos salen los datos.</w:t>
+      </w:r>
+    </w:p>
     <w:p>
       <w:pPr>
         <w:pStyle w:val="Textoindependiente"/>
@@ -3587,9 +3520,9 @@
       </w:pPr>
     </w:p>
     <w:sectPr>
-      <w:headerReference w:type="default" r:id="rId9"/>
-      <w:footerReference w:type="default" r:id="rId10"/>
-      <w:footerReference w:type="first" r:id="rId11"/>
+      <w:headerReference w:type="default" r:id="rId12"/>
+      <w:footerReference w:type="default" r:id="rId13"/>
+      <w:footerReference w:type="first" r:id="rId14"/>
       <w:pgSz w:w="11910" w:h="16840"/>
       <w:pgMar w:top="1360" w:right="1700" w:bottom="280" w:left="1700" w:header="720" w:footer="720" w:gutter="0"/>
       <w:cols w:space="720"/>
@@ -3629,6 +3562,7 @@
         <w:docPartUnique/>
       </w:docPartObj>
     </w:sdtPr>
+    <w:sdtEndPr/>
     <w:sdtContent>
       <w:p>
         <w:pPr>
@@ -5425,6 +5359,18 @@
       <w:ind w:left="220"/>
     </w:pPr>
   </w:style>
+  <w:style w:type="character" w:styleId="Mencinsinresolver">
+    <w:name w:val="Unresolved Mention"/>
+    <w:basedOn w:val="Fuentedeprrafopredeter"/>
+    <w:uiPriority w:val="99"/>
+    <w:semiHidden/>
+    <w:unhideWhenUsed/>
+    <w:rsid w:val="003477DE"/>
+    <w:rPr>
+      <w:color w:val="605E5C"/>
+      <w:shd w:val="clear" w:color="auto" w:fill="E1DFDD"/>
+    </w:rPr>
+  </w:style>
 </w:styles>
 </file>
 

</xml_diff>